<commit_message>
document RDV Mairie Suresnes
</commit_message>
<xml_diff>
--- a/Documentation/PREPARATION RDV JEUDI 26 NOVEMBRE 2015.docx
+++ b/Documentation/PREPARATION RDV JEUDI 26 NOVEMBRE 2015.docx
@@ -32,15 +32,7 @@
         <w:rPr>
           <w:b/>
         </w:rPr>
-        <w:t>Présentation de Jean-Louis Testud</w:t>
-      </w:r>
-      <w:bookmarkStart w:id="0" w:name="_GoBack"/>
-      <w:bookmarkEnd w:id="0"/>
-      <w:r>
-        <w:rPr>
-          <w:b/>
-        </w:rPr>
-        <w:t>, Adjoint au Maire et délégué à la vigne</w:t>
+        <w:t>Présentation de Jean-Louis Testud, Adjoint au Maire et délégué à la vigne</w:t>
       </w:r>
     </w:p>
     <w:p/>
@@ -284,7 +276,21 @@
         <w:t>Où est stocké le vin ?</w:t>
       </w:r>
     </w:p>
-    <w:p/>
+    <w:p>
+      <w:r>
+        <w:t>Orientation (Versant Sud-Est Mont-Valérien) &amp; qualité terre (argilo-calcaire) à confirmer</w:t>
+      </w:r>
+    </w:p>
+    <w:p>
+      <w:r>
+        <w:t>A qui appartient la vigne exactement ? Ville de Suresnes ?</w:t>
+      </w:r>
+    </w:p>
+    <w:p>
+      <w:r>
+        <w:t>Quels outils de gestion informatiques actuels du vignoble ?</w:t>
+      </w:r>
+    </w:p>
     <w:p>
       <w:pPr>
         <w:shd w:val="clear" w:color="auto" w:fill="FBE4D5" w:themeFill="accent2" w:themeFillTint="33"/>
@@ -296,134 +302,531 @@
         <w:rPr>
           <w:i/>
         </w:rPr>
-        <w:t>Les vendanges</w:t>
-      </w:r>
-    </w:p>
-    <w:p>
-      <w:r>
-        <w:t>Quand se font les vendanges ?</w:t>
-      </w:r>
-    </w:p>
-    <w:p>
-      <w:r>
-        <w:t>Par les membres de l’association ou des extérieurs ?</w:t>
-      </w:r>
-    </w:p>
-    <w:p/>
-    <w:p>
-      <w:pPr>
-        <w:shd w:val="clear" w:color="auto" w:fill="FBE4D5" w:themeFill="accent2" w:themeFillTint="33"/>
-        <w:rPr>
-          <w:i/>
-        </w:rPr>
-      </w:pPr>
-      <w:r>
-        <w:rPr>
-          <w:i/>
-        </w:rPr>
-        <w:t>Les risques</w:t>
-      </w:r>
-    </w:p>
-    <w:p>
-      <w:r>
-        <w:t>Maladie/Parasites avant ?</w:t>
-      </w:r>
-    </w:p>
-    <w:p>
-      <w:r>
-        <w:t>Maladie/Parasites </w:t>
-      </w:r>
-      <w:r>
-        <w:t>aujourd’hui</w:t>
-      </w:r>
-      <w:r>
-        <w:t xml:space="preserve"> ?</w:t>
-      </w:r>
-    </w:p>
-    <w:p/>
-    <w:p>
-      <w:r>
-        <w:lastRenderedPageBreak/>
-        <w:t>Utilisez-vous des produits phytosanitaires ?</w:t>
-      </w:r>
-    </w:p>
-    <w:p>
-      <w:r>
-        <w:t>Quels sont les traitements mis en place ?</w:t>
-      </w:r>
-    </w:p>
-    <w:p>
-      <w:r>
-        <w:t>Quels sont les risques naturels selon vous ?</w:t>
-      </w:r>
-    </w:p>
-    <w:p>
-      <w:r>
-        <w:t>Grêle, neige, vent très violent ?</w:t>
-      </w:r>
-    </w:p>
-    <w:p>
-      <w:r>
-        <w:t>La pollution a-t-elle un impact, contrainte forte/faible ?</w:t>
-      </w:r>
-    </w:p>
-    <w:p>
-      <w:r>
-        <w:t>Mesures mise en place pour préserver le vignoble de ces risques ?</w:t>
-      </w:r>
-    </w:p>
-    <w:p>
-      <w:r>
-        <w:t>Avez-vous un dispositif de sécurité ?</w:t>
-      </w:r>
-    </w:p>
-    <w:p>
-      <w:r>
-        <w:t>Si oui, lequel ?</w:t>
-      </w:r>
-      <w:r>
-        <w:t xml:space="preserve"> (</w:t>
-      </w:r>
-      <w:proofErr w:type="gramStart"/>
-      <w:r>
-        <w:t>camé</w:t>
-      </w:r>
-      <w:r>
-        <w:t>ra</w:t>
-      </w:r>
-      <w:r>
-        <w:t>s</w:t>
-      </w:r>
-      <w:proofErr w:type="gramEnd"/>
-      <w:r>
-        <w:t>, gardien, ronde ponctuelle)</w:t>
-      </w:r>
-    </w:p>
-    <w:p/>
-    <w:p>
-      <w:pPr>
-        <w:shd w:val="clear" w:color="auto" w:fill="FBE4D5" w:themeFill="accent2" w:themeFillTint="33"/>
-        <w:rPr>
-          <w:i/>
-        </w:rPr>
-      </w:pPr>
-      <w:r>
-        <w:rPr>
-          <w:i/>
-        </w:rPr>
-        <w:t>Le rôle de la Mairie</w:t>
-      </w:r>
-    </w:p>
-    <w:p>
-      <w:r>
-        <w:t>Quels liens entre Ville de Suresnes, Association, Office du Tourisme pour la production du vin et la vente ?</w:t>
-      </w:r>
-    </w:p>
-    <w:p>
-      <w:r>
-        <w:t>Autre réseau que la ville de Suresnes ?</w:t>
-      </w:r>
-    </w:p>
+        <w:t>Les plants de vigne</w:t>
+      </w:r>
+    </w:p>
+    <w:p>
+      <w:r>
+        <w:t>Confirmer nombre de pieds : 4800 ceps</w:t>
+      </w:r>
+    </w:p>
+    <w:p>
+      <w:r>
+        <w:t>Les cépages : Sauvignon (15%) et Chardonnay (85%) ?</w:t>
+      </w:r>
+    </w:p>
+    <w:p>
+      <w:r>
+        <w:t xml:space="preserve">Quelle année de plantation ? </w:t>
+      </w:r>
+    </w:p>
+    <w:p>
+      <w:r>
+        <w:t>Questions suivantes + techniques : (</w:t>
+      </w:r>
+      <w:proofErr w:type="spellStart"/>
+      <w:r>
+        <w:t>testud</w:t>
+      </w:r>
+      <w:proofErr w:type="spellEnd"/>
+      <w:r>
+        <w:t>/vigneron)</w:t>
+      </w:r>
+    </w:p>
+    <w:tbl>
+      <w:tblPr>
+        <w:tblW w:w="6040" w:type="dxa"/>
+        <w:tblCellMar>
+          <w:left w:w="70" w:type="dxa"/>
+          <w:right w:w="70" w:type="dxa"/>
+        </w:tblCellMar>
+        <w:tblLook w:val="04A0" w:firstRow="1" w:lastRow="0" w:firstColumn="1" w:lastColumn="0" w:noHBand="0" w:noVBand="1"/>
+      </w:tblPr>
+      <w:tblGrid>
+        <w:gridCol w:w="6040"/>
+      </w:tblGrid>
+      <w:tr>
+        <w:trPr>
+          <w:trHeight w:val="260"/>
+        </w:trPr>
+        <w:tc>
+          <w:tcPr>
+            <w:tcW w:w="6040" w:type="dxa"/>
+            <w:tcBorders>
+              <w:top w:val="single" w:sz="4" w:space="0" w:color="000000"/>
+              <w:left w:val="single" w:sz="4" w:space="0" w:color="000000"/>
+              <w:bottom w:val="single" w:sz="4" w:space="0" w:color="000000"/>
+              <w:right w:val="single" w:sz="4" w:space="0" w:color="000000"/>
+            </w:tcBorders>
+            <w:shd w:val="clear" w:color="auto" w:fill="auto"/>
+            <w:noWrap/>
+            <w:vAlign w:val="bottom"/>
+            <w:hideMark/>
+          </w:tcPr>
+          <w:p>
+            <w:pPr>
+              <w:jc w:val="center"/>
+              <w:rPr>
+                <w:rFonts w:ascii="Arial" w:eastAsia="Times New Roman" w:hAnsi="Arial" w:cs="Arial"/>
+                <w:sz w:val="20"/>
+                <w:szCs w:val="20"/>
+                <w:lang w:eastAsia="fr-FR"/>
+              </w:rPr>
+            </w:pPr>
+            <w:r>
+              <w:rPr>
+                <w:rFonts w:ascii="Arial" w:eastAsia="Times New Roman" w:hAnsi="Arial" w:cs="Arial"/>
+                <w:sz w:val="20"/>
+                <w:szCs w:val="20"/>
+                <w:lang w:eastAsia="fr-FR"/>
+              </w:rPr>
+              <w:t>Vinification</w:t>
+            </w:r>
+          </w:p>
+        </w:tc>
+      </w:tr>
+      <w:tr>
+        <w:trPr>
+          <w:trHeight w:val="260"/>
+        </w:trPr>
+        <w:tc>
+          <w:tcPr>
+            <w:tcW w:w="6040" w:type="dxa"/>
+            <w:tcBorders>
+              <w:top w:val="nil"/>
+              <w:left w:val="single" w:sz="4" w:space="0" w:color="000000"/>
+              <w:bottom w:val="single" w:sz="4" w:space="0" w:color="000000"/>
+              <w:right w:val="single" w:sz="4" w:space="0" w:color="000000"/>
+            </w:tcBorders>
+            <w:shd w:val="clear" w:color="auto" w:fill="auto"/>
+            <w:noWrap/>
+            <w:vAlign w:val="bottom"/>
+            <w:hideMark/>
+          </w:tcPr>
+          <w:p>
+            <w:pPr>
+              <w:jc w:val="center"/>
+              <w:rPr>
+                <w:rFonts w:ascii="Arial" w:eastAsia="Times New Roman" w:hAnsi="Arial" w:cs="Arial"/>
+                <w:sz w:val="20"/>
+                <w:szCs w:val="20"/>
+                <w:lang w:eastAsia="fr-FR"/>
+              </w:rPr>
+            </w:pPr>
+            <w:r>
+              <w:rPr>
+                <w:rFonts w:ascii="Arial" w:eastAsia="Times New Roman" w:hAnsi="Arial" w:cs="Arial"/>
+                <w:sz w:val="20"/>
+                <w:szCs w:val="20"/>
+                <w:lang w:eastAsia="fr-FR"/>
+              </w:rPr>
+              <w:lastRenderedPageBreak/>
+              <w:t>Durée de stockage</w:t>
+            </w:r>
+          </w:p>
+        </w:tc>
+      </w:tr>
+      <w:tr>
+        <w:trPr>
+          <w:trHeight w:val="260"/>
+        </w:trPr>
+        <w:tc>
+          <w:tcPr>
+            <w:tcW w:w="6040" w:type="dxa"/>
+            <w:tcBorders>
+              <w:top w:val="nil"/>
+              <w:left w:val="single" w:sz="4" w:space="0" w:color="000000"/>
+              <w:bottom w:val="single" w:sz="4" w:space="0" w:color="000000"/>
+              <w:right w:val="single" w:sz="4" w:space="0" w:color="000000"/>
+            </w:tcBorders>
+            <w:shd w:val="clear" w:color="auto" w:fill="auto"/>
+            <w:noWrap/>
+            <w:vAlign w:val="bottom"/>
+            <w:hideMark/>
+          </w:tcPr>
+          <w:p>
+            <w:pPr>
+              <w:jc w:val="center"/>
+              <w:rPr>
+                <w:rFonts w:ascii="Arial" w:eastAsia="Times New Roman" w:hAnsi="Arial" w:cs="Arial"/>
+                <w:sz w:val="20"/>
+                <w:szCs w:val="20"/>
+                <w:lang w:eastAsia="fr-FR"/>
+              </w:rPr>
+            </w:pPr>
+            <w:r>
+              <w:rPr>
+                <w:rFonts w:ascii="Arial" w:eastAsia="Times New Roman" w:hAnsi="Arial" w:cs="Arial"/>
+                <w:sz w:val="20"/>
+                <w:szCs w:val="20"/>
+                <w:lang w:eastAsia="fr-FR"/>
+              </w:rPr>
+              <w:t>Dégustation</w:t>
+            </w:r>
+          </w:p>
+        </w:tc>
+      </w:tr>
+      <w:tr>
+        <w:trPr>
+          <w:trHeight w:val="260"/>
+        </w:trPr>
+        <w:tc>
+          <w:tcPr>
+            <w:tcW w:w="6040" w:type="dxa"/>
+            <w:tcBorders>
+              <w:top w:val="nil"/>
+              <w:left w:val="single" w:sz="4" w:space="0" w:color="000000"/>
+              <w:bottom w:val="single" w:sz="4" w:space="0" w:color="000000"/>
+              <w:right w:val="single" w:sz="4" w:space="0" w:color="000000"/>
+            </w:tcBorders>
+            <w:shd w:val="clear" w:color="auto" w:fill="auto"/>
+            <w:noWrap/>
+            <w:vAlign w:val="bottom"/>
+            <w:hideMark/>
+          </w:tcPr>
+          <w:p>
+            <w:pPr>
+              <w:jc w:val="center"/>
+              <w:rPr>
+                <w:rFonts w:ascii="Arial" w:eastAsia="Times New Roman" w:hAnsi="Arial" w:cs="Arial"/>
+                <w:sz w:val="20"/>
+                <w:szCs w:val="20"/>
+                <w:lang w:eastAsia="fr-FR"/>
+              </w:rPr>
+            </w:pPr>
+            <w:r>
+              <w:rPr>
+                <w:rFonts w:ascii="Arial" w:eastAsia="Times New Roman" w:hAnsi="Arial" w:cs="Arial"/>
+                <w:sz w:val="20"/>
+                <w:szCs w:val="20"/>
+                <w:lang w:eastAsia="fr-FR"/>
+              </w:rPr>
+              <w:t>qualité du vin</w:t>
+            </w:r>
+          </w:p>
+        </w:tc>
+      </w:tr>
+      <w:tr>
+        <w:trPr>
+          <w:trHeight w:val="260"/>
+        </w:trPr>
+        <w:tc>
+          <w:tcPr>
+            <w:tcW w:w="6040" w:type="dxa"/>
+            <w:tcBorders>
+              <w:top w:val="nil"/>
+              <w:left w:val="single" w:sz="4" w:space="0" w:color="000000"/>
+              <w:bottom w:val="single" w:sz="4" w:space="0" w:color="000000"/>
+              <w:right w:val="single" w:sz="4" w:space="0" w:color="000000"/>
+            </w:tcBorders>
+            <w:shd w:val="clear" w:color="auto" w:fill="auto"/>
+            <w:noWrap/>
+            <w:vAlign w:val="bottom"/>
+            <w:hideMark/>
+          </w:tcPr>
+          <w:p>
+            <w:pPr>
+              <w:jc w:val="center"/>
+              <w:rPr>
+                <w:rFonts w:ascii="Arial" w:eastAsia="Times New Roman" w:hAnsi="Arial" w:cs="Arial"/>
+                <w:sz w:val="20"/>
+                <w:szCs w:val="20"/>
+                <w:lang w:eastAsia="fr-FR"/>
+              </w:rPr>
+            </w:pPr>
+            <w:r>
+              <w:rPr>
+                <w:rFonts w:ascii="Arial" w:eastAsia="Times New Roman" w:hAnsi="Arial" w:cs="Arial"/>
+                <w:sz w:val="20"/>
+                <w:szCs w:val="20"/>
+                <w:lang w:eastAsia="fr-FR"/>
+              </w:rPr>
+              <w:t xml:space="preserve">volume d'alcool </w:t>
+            </w:r>
+          </w:p>
+        </w:tc>
+      </w:tr>
+      <w:tr>
+        <w:trPr>
+          <w:trHeight w:val="260"/>
+        </w:trPr>
+        <w:tc>
+          <w:tcPr>
+            <w:tcW w:w="6040" w:type="dxa"/>
+            <w:tcBorders>
+              <w:top w:val="nil"/>
+              <w:left w:val="single" w:sz="4" w:space="0" w:color="000000"/>
+              <w:bottom w:val="single" w:sz="4" w:space="0" w:color="000000"/>
+              <w:right w:val="single" w:sz="4" w:space="0" w:color="000000"/>
+            </w:tcBorders>
+            <w:shd w:val="clear" w:color="auto" w:fill="auto"/>
+            <w:noWrap/>
+            <w:vAlign w:val="bottom"/>
+            <w:hideMark/>
+          </w:tcPr>
+          <w:p>
+            <w:pPr>
+              <w:jc w:val="center"/>
+              <w:rPr>
+                <w:rFonts w:ascii="Arial" w:eastAsia="Times New Roman" w:hAnsi="Arial" w:cs="Arial"/>
+                <w:sz w:val="20"/>
+                <w:szCs w:val="20"/>
+                <w:lang w:eastAsia="fr-FR"/>
+              </w:rPr>
+            </w:pPr>
+            <w:r>
+              <w:rPr>
+                <w:rFonts w:ascii="Arial" w:eastAsia="Times New Roman" w:hAnsi="Arial" w:cs="Arial"/>
+                <w:sz w:val="20"/>
+                <w:szCs w:val="20"/>
+                <w:lang w:eastAsia="fr-FR"/>
+              </w:rPr>
+              <w:t xml:space="preserve">Vendange </w:t>
+            </w:r>
+          </w:p>
+        </w:tc>
+      </w:tr>
+      <w:tr>
+        <w:trPr>
+          <w:trHeight w:val="260"/>
+        </w:trPr>
+        <w:tc>
+          <w:tcPr>
+            <w:tcW w:w="6040" w:type="dxa"/>
+            <w:tcBorders>
+              <w:top w:val="nil"/>
+              <w:left w:val="single" w:sz="4" w:space="0" w:color="000000"/>
+              <w:bottom w:val="single" w:sz="4" w:space="0" w:color="000000"/>
+              <w:right w:val="single" w:sz="4" w:space="0" w:color="000000"/>
+            </w:tcBorders>
+            <w:shd w:val="clear" w:color="auto" w:fill="auto"/>
+            <w:noWrap/>
+            <w:vAlign w:val="bottom"/>
+            <w:hideMark/>
+          </w:tcPr>
+          <w:p>
+            <w:pPr>
+              <w:jc w:val="center"/>
+              <w:rPr>
+                <w:rFonts w:ascii="Arial" w:eastAsia="Times New Roman" w:hAnsi="Arial" w:cs="Arial"/>
+                <w:sz w:val="20"/>
+                <w:szCs w:val="20"/>
+                <w:lang w:eastAsia="fr-FR"/>
+              </w:rPr>
+            </w:pPr>
+            <w:r>
+              <w:rPr>
+                <w:rFonts w:ascii="Arial" w:eastAsia="Times New Roman" w:hAnsi="Arial" w:cs="Arial"/>
+                <w:sz w:val="20"/>
+                <w:szCs w:val="20"/>
+                <w:lang w:eastAsia="fr-FR"/>
+              </w:rPr>
+              <w:t>Élevage</w:t>
+            </w:r>
+          </w:p>
+        </w:tc>
+      </w:tr>
+      <w:tr>
+        <w:trPr>
+          <w:trHeight w:val="260"/>
+        </w:trPr>
+        <w:tc>
+          <w:tcPr>
+            <w:tcW w:w="6040" w:type="dxa"/>
+            <w:tcBorders>
+              <w:top w:val="nil"/>
+              <w:left w:val="single" w:sz="4" w:space="0" w:color="000000"/>
+              <w:bottom w:val="single" w:sz="4" w:space="0" w:color="000000"/>
+              <w:right w:val="single" w:sz="4" w:space="0" w:color="000000"/>
+            </w:tcBorders>
+            <w:shd w:val="clear" w:color="auto" w:fill="auto"/>
+            <w:noWrap/>
+            <w:vAlign w:val="bottom"/>
+            <w:hideMark/>
+          </w:tcPr>
+          <w:p>
+            <w:pPr>
+              <w:jc w:val="center"/>
+              <w:rPr>
+                <w:rFonts w:ascii="Arial" w:eastAsia="Times New Roman" w:hAnsi="Arial" w:cs="Arial"/>
+                <w:sz w:val="20"/>
+                <w:szCs w:val="20"/>
+                <w:lang w:eastAsia="fr-FR"/>
+              </w:rPr>
+            </w:pPr>
+            <w:r>
+              <w:rPr>
+                <w:rFonts w:ascii="Arial" w:eastAsia="Times New Roman" w:hAnsi="Arial" w:cs="Arial"/>
+                <w:sz w:val="20"/>
+                <w:szCs w:val="20"/>
+                <w:lang w:eastAsia="fr-FR"/>
+              </w:rPr>
+              <w:t>égrappage</w:t>
+            </w:r>
+          </w:p>
+        </w:tc>
+      </w:tr>
+      <w:tr>
+        <w:trPr>
+          <w:trHeight w:val="260"/>
+        </w:trPr>
+        <w:tc>
+          <w:tcPr>
+            <w:tcW w:w="6040" w:type="dxa"/>
+            <w:tcBorders>
+              <w:top w:val="nil"/>
+              <w:left w:val="single" w:sz="4" w:space="0" w:color="000000"/>
+              <w:bottom w:val="single" w:sz="4" w:space="0" w:color="000000"/>
+              <w:right w:val="single" w:sz="4" w:space="0" w:color="000000"/>
+            </w:tcBorders>
+            <w:shd w:val="clear" w:color="auto" w:fill="auto"/>
+            <w:noWrap/>
+            <w:vAlign w:val="bottom"/>
+            <w:hideMark/>
+          </w:tcPr>
+          <w:p>
+            <w:pPr>
+              <w:jc w:val="center"/>
+              <w:rPr>
+                <w:rFonts w:ascii="Arial" w:eastAsia="Times New Roman" w:hAnsi="Arial" w:cs="Arial"/>
+                <w:sz w:val="20"/>
+                <w:szCs w:val="20"/>
+                <w:lang w:eastAsia="fr-FR"/>
+              </w:rPr>
+            </w:pPr>
+            <w:r>
+              <w:rPr>
+                <w:rFonts w:ascii="Arial" w:eastAsia="Times New Roman" w:hAnsi="Arial" w:cs="Arial"/>
+                <w:sz w:val="20"/>
+                <w:szCs w:val="20"/>
+                <w:lang w:eastAsia="fr-FR"/>
+              </w:rPr>
+              <w:t>Fermentation à froid</w:t>
+            </w:r>
+          </w:p>
+        </w:tc>
+      </w:tr>
+      <w:tr>
+        <w:trPr>
+          <w:trHeight w:val="260"/>
+        </w:trPr>
+        <w:tc>
+          <w:tcPr>
+            <w:tcW w:w="6040" w:type="dxa"/>
+            <w:tcBorders>
+              <w:top w:val="nil"/>
+              <w:left w:val="single" w:sz="4" w:space="0" w:color="000000"/>
+              <w:bottom w:val="single" w:sz="4" w:space="0" w:color="000000"/>
+              <w:right w:val="single" w:sz="4" w:space="0" w:color="000000"/>
+            </w:tcBorders>
+            <w:shd w:val="clear" w:color="auto" w:fill="auto"/>
+            <w:noWrap/>
+            <w:vAlign w:val="bottom"/>
+            <w:hideMark/>
+          </w:tcPr>
+          <w:p>
+            <w:pPr>
+              <w:jc w:val="center"/>
+              <w:rPr>
+                <w:rFonts w:ascii="Arial" w:eastAsia="Times New Roman" w:hAnsi="Arial" w:cs="Arial"/>
+                <w:sz w:val="20"/>
+                <w:szCs w:val="20"/>
+                <w:lang w:eastAsia="fr-FR"/>
+              </w:rPr>
+            </w:pPr>
+            <w:r>
+              <w:rPr>
+                <w:rFonts w:ascii="Arial" w:eastAsia="Times New Roman" w:hAnsi="Arial" w:cs="Arial"/>
+                <w:sz w:val="20"/>
+                <w:szCs w:val="20"/>
+                <w:lang w:eastAsia="fr-FR"/>
+              </w:rPr>
+              <w:t>Filtrage</w:t>
+            </w:r>
+          </w:p>
+        </w:tc>
+      </w:tr>
+      <w:tr>
+        <w:trPr>
+          <w:trHeight w:val="260"/>
+        </w:trPr>
+        <w:tc>
+          <w:tcPr>
+            <w:tcW w:w="6040" w:type="dxa"/>
+            <w:tcBorders>
+              <w:top w:val="nil"/>
+              <w:left w:val="single" w:sz="4" w:space="0" w:color="000000"/>
+              <w:bottom w:val="single" w:sz="4" w:space="0" w:color="000000"/>
+              <w:right w:val="single" w:sz="4" w:space="0" w:color="000000"/>
+            </w:tcBorders>
+            <w:shd w:val="clear" w:color="auto" w:fill="auto"/>
+            <w:noWrap/>
+            <w:vAlign w:val="bottom"/>
+            <w:hideMark/>
+          </w:tcPr>
+          <w:p>
+            <w:pPr>
+              <w:jc w:val="center"/>
+              <w:rPr>
+                <w:rFonts w:ascii="Arial" w:eastAsia="Times New Roman" w:hAnsi="Arial" w:cs="Arial"/>
+                <w:sz w:val="20"/>
+                <w:szCs w:val="20"/>
+                <w:lang w:eastAsia="fr-FR"/>
+              </w:rPr>
+            </w:pPr>
+            <w:r>
+              <w:rPr>
+                <w:rFonts w:ascii="Arial" w:eastAsia="Times New Roman" w:hAnsi="Arial" w:cs="Arial"/>
+                <w:sz w:val="20"/>
+                <w:szCs w:val="20"/>
+                <w:lang w:eastAsia="fr-FR"/>
+              </w:rPr>
+              <w:t>Pressurage</w:t>
+            </w:r>
+          </w:p>
+        </w:tc>
+      </w:tr>
+      <w:tr>
+        <w:trPr>
+          <w:trHeight w:val="260"/>
+        </w:trPr>
+        <w:tc>
+          <w:tcPr>
+            <w:tcW w:w="6040" w:type="dxa"/>
+            <w:tcBorders>
+              <w:top w:val="nil"/>
+              <w:left w:val="single" w:sz="4" w:space="0" w:color="000000"/>
+              <w:bottom w:val="single" w:sz="4" w:space="0" w:color="000000"/>
+              <w:right w:val="single" w:sz="4" w:space="0" w:color="000000"/>
+            </w:tcBorders>
+            <w:shd w:val="clear" w:color="auto" w:fill="auto"/>
+            <w:noWrap/>
+            <w:vAlign w:val="bottom"/>
+            <w:hideMark/>
+          </w:tcPr>
+          <w:p>
+            <w:pPr>
+              <w:jc w:val="center"/>
+              <w:rPr>
+                <w:rFonts w:ascii="Arial" w:eastAsia="Times New Roman" w:hAnsi="Arial" w:cs="Arial"/>
+                <w:sz w:val="20"/>
+                <w:szCs w:val="20"/>
+                <w:lang w:eastAsia="fr-FR"/>
+              </w:rPr>
+            </w:pPr>
+            <w:r>
+              <w:rPr>
+                <w:rFonts w:ascii="Arial" w:eastAsia="Times New Roman" w:hAnsi="Arial" w:cs="Arial"/>
+                <w:sz w:val="20"/>
+                <w:szCs w:val="20"/>
+                <w:lang w:eastAsia="fr-FR"/>
+              </w:rPr>
+              <w:t xml:space="preserve">soutirage </w:t>
+            </w:r>
+          </w:p>
+        </w:tc>
+      </w:tr>
+    </w:tbl>
     <w:p/>
     <w:p/>
     <w:p>
@@ -437,6 +840,224 @@
         <w:rPr>
           <w:i/>
         </w:rPr>
+        <w:t>Les vendanges</w:t>
+      </w:r>
+    </w:p>
+    <w:p>
+      <w:r>
+        <w:t>Quand se font les vendanges ?</w:t>
+      </w:r>
+    </w:p>
+    <w:p>
+      <w:r>
+        <w:t>Par les membres de l’association ou des extérieurs ?</w:t>
+      </w:r>
+    </w:p>
+    <w:p/>
+    <w:p>
+      <w:pPr>
+        <w:shd w:val="clear" w:color="auto" w:fill="FBE4D5" w:themeFill="accent2" w:themeFillTint="33"/>
+        <w:rPr>
+          <w:i/>
+        </w:rPr>
+      </w:pPr>
+      <w:r>
+        <w:rPr>
+          <w:i/>
+        </w:rPr>
+        <w:t>Les risques</w:t>
+      </w:r>
+    </w:p>
+    <w:p>
+      <w:r>
+        <w:t>Maladie/</w:t>
+      </w:r>
+      <w:r>
+        <w:t>Ravageurs/Dégénérescences/Viroses</w:t>
+      </w:r>
+      <w:r>
+        <w:t> avant ?</w:t>
+      </w:r>
+    </w:p>
+    <w:p>
+      <w:r>
+        <w:t>Maladie/</w:t>
+      </w:r>
+      <w:r>
+        <w:t xml:space="preserve"> </w:t>
+      </w:r>
+      <w:r>
+        <w:t>Ravageurs/Dégénérescences/Viroses</w:t>
+      </w:r>
+      <w:r>
+        <w:t> </w:t>
+      </w:r>
+      <w:r>
+        <w:t>aujourd’hui</w:t>
+      </w:r>
+      <w:r>
+        <w:t xml:space="preserve"> ?</w:t>
+      </w:r>
+    </w:p>
+    <w:p/>
+    <w:p>
+      <w:r>
+        <w:t>Utilisez-vous des produits phytosanitaires</w:t>
+      </w:r>
+      <w:r>
+        <w:t>/spécifiques pour éviter cela</w:t>
+      </w:r>
+      <w:r>
+        <w:t> ?</w:t>
+      </w:r>
+    </w:p>
+    <w:p>
+      <w:r>
+        <w:t>Quels sont les traitements mis en place ?</w:t>
+      </w:r>
+    </w:p>
+    <w:p>
+      <w:r>
+        <w:t>Quels sont les risques naturels selon vous ?</w:t>
+      </w:r>
+    </w:p>
+    <w:p>
+      <w:r>
+        <w:t>Grêle, neige, vent très violent ?</w:t>
+      </w:r>
+    </w:p>
+    <w:p>
+      <w:r>
+        <w:t xml:space="preserve">La pollution </w:t>
+      </w:r>
+      <w:r>
+        <w:t xml:space="preserve">atmosphérique/sol </w:t>
+      </w:r>
+      <w:r>
+        <w:t>a-t-elle un impact, contrainte forte/faible ?</w:t>
+      </w:r>
+    </w:p>
+    <w:p>
+      <w:r>
+        <w:t>Mesures mise en place pour préserver le vignoble de ces risques ?</w:t>
+      </w:r>
+    </w:p>
+    <w:p>
+      <w:r>
+        <w:t>Avez-vous un dispositif de sécurité ?</w:t>
+      </w:r>
+    </w:p>
+    <w:p>
+      <w:r>
+        <w:t>Si oui, lequel ?</w:t>
+      </w:r>
+      <w:r>
+        <w:t xml:space="preserve"> (</w:t>
+      </w:r>
+      <w:proofErr w:type="gramStart"/>
+      <w:r>
+        <w:t>camé</w:t>
+      </w:r>
+      <w:r>
+        <w:t>ra</w:t>
+      </w:r>
+      <w:r>
+        <w:t>s</w:t>
+      </w:r>
+      <w:proofErr w:type="gramEnd"/>
+      <w:r>
+        <w:t>, gardien, ronde ponctuelle</w:t>
+      </w:r>
+      <w:r>
+        <w:t>, assurances</w:t>
+      </w:r>
+      <w:r>
+        <w:t>)</w:t>
+      </w:r>
+    </w:p>
+    <w:p/>
+    <w:p>
+      <w:pPr>
+        <w:shd w:val="clear" w:color="auto" w:fill="FBE4D5" w:themeFill="accent2" w:themeFillTint="33"/>
+        <w:rPr>
+          <w:i/>
+        </w:rPr>
+      </w:pPr>
+      <w:r>
+        <w:rPr>
+          <w:i/>
+        </w:rPr>
+        <w:t>Le rôle de la Mairie</w:t>
+      </w:r>
+    </w:p>
+    <w:p>
+      <w:r>
+        <w:t>Quels liens entre Ville de Suresnes, Association, Office du Tourisme pour la production du vin et la vente ?</w:t>
+      </w:r>
+    </w:p>
+    <w:p>
+      <w:r>
+        <w:t>Quelle est la convention établie avec l’association ?</w:t>
+      </w:r>
+    </w:p>
+    <w:p>
+      <w:r>
+        <w:t>Autre réseau que la ville de Suresnes ?</w:t>
+      </w:r>
+    </w:p>
+    <w:p>
+      <w:r>
+        <w:t>Par qui est rémunéré le vigneron ?</w:t>
+      </w:r>
+    </w:p>
+    <w:p>
+      <w:pPr>
+        <w:pStyle w:val="Standard"/>
+      </w:pPr>
+      <w:r>
+        <w:t>Combien de personnes impactées par le vignoble dans leur travail ?</w:t>
+      </w:r>
+      <w:r>
+        <w:t xml:space="preserve"> Globalement/détails</w:t>
+      </w:r>
+    </w:p>
+    <w:p>
+      <w:r>
+        <w:t>Le vigneron est-t-il salarié de la mairie ou de l’association (ou autre) ?</w:t>
+      </w:r>
+    </w:p>
+    <w:p>
+      <w:r>
+        <w:t>Quel part du budget est consacrée à la vigne ?</w:t>
+      </w:r>
+      <w:r>
+        <w:t xml:space="preserve"> </w:t>
+      </w:r>
+    </w:p>
+    <w:p>
+      <w:r>
+        <w:t>Avez-vous un organigramme d</w:t>
+      </w:r>
+      <w:r>
+        <w:t xml:space="preserve">u service dédié à la vigne </w:t>
+      </w:r>
+      <w:r>
+        <w:t>?</w:t>
+      </w:r>
+    </w:p>
+    <w:p/>
+    <w:p/>
+    <w:p>
+      <w:pPr>
+        <w:shd w:val="clear" w:color="auto" w:fill="FBE4D5" w:themeFill="accent2" w:themeFillTint="33"/>
+        <w:rPr>
+          <w:i/>
+        </w:rPr>
+      </w:pPr>
+      <w:r>
+        <w:rPr>
+          <w:i/>
+        </w:rPr>
         <w:t>Le rôle de l’association</w:t>
       </w:r>
     </w:p>
@@ -452,6 +1073,14 @@
       <w:r>
         <w:t>Existe-t-il un « planning » pour l’entretien ou des actions spécifiques ?</w:t>
       </w:r>
+      <w:r>
+        <w:t xml:space="preserve"> Gestion des RH ou matériel ?</w:t>
+      </w:r>
+    </w:p>
+    <w:p>
+      <w:r>
+        <w:t>Avez-vous un organigramme de l’association ?</w:t>
+      </w:r>
     </w:p>
     <w:p>
       <w:r>
@@ -467,8 +1096,11 @@
       </w:r>
     </w:p>
     <w:p>
-      <w:r>
-        <w:t>Combien de salariés ?</w:t>
+      <w:pPr>
+        <w:pStyle w:val="Standard"/>
+      </w:pPr>
+      <w:r>
+        <w:t>Combien de salariés directs ? Par qui est rémunéré le vigneron ?</w:t>
       </w:r>
     </w:p>
     <w:p>
@@ -489,141 +1121,276 @@
         <w:t>Observez-vous une augmentation du nombre de membres ?</w:t>
       </w:r>
     </w:p>
+    <w:p>
+      <w:r>
+        <w:t xml:space="preserve">D’où viennent les fonds (mairie, membres </w:t>
+      </w:r>
+      <w:proofErr w:type="spellStart"/>
+      <w:r>
+        <w:t>assoc</w:t>
+      </w:r>
+      <w:proofErr w:type="spellEnd"/>
+      <w:r>
+        <w:t xml:space="preserve">, </w:t>
+      </w:r>
+      <w:proofErr w:type="spellStart"/>
+      <w:r>
+        <w:t>mecenat</w:t>
+      </w:r>
+      <w:proofErr w:type="spellEnd"/>
+      <w:r>
+        <w:t xml:space="preserve">) </w:t>
+      </w:r>
+    </w:p>
+    <w:p>
+      <w:r>
+        <w:t>Quel</w:t>
+      </w:r>
+      <w:r>
+        <w:t>(s)</w:t>
+      </w:r>
+      <w:r>
+        <w:t xml:space="preserve"> but</w:t>
+      </w:r>
+      <w:r>
+        <w:t>(s)</w:t>
+      </w:r>
+      <w:r>
+        <w:t xml:space="preserve"> concernant ce vignoble ?</w:t>
+      </w:r>
+      <w:r>
+        <w:t xml:space="preserve"> Culturel Patrimonial Lucratif ?</w:t>
+      </w:r>
+    </w:p>
+    <w:p>
+      <w:r>
+        <w:t>Autre but non-lucratif ?</w:t>
+      </w:r>
+    </w:p>
+    <w:p>
+      <w:pPr>
+        <w:rPr>
+          <w:i/>
+        </w:rPr>
+      </w:pPr>
+    </w:p>
+    <w:p>
+      <w:pPr>
+        <w:shd w:val="clear" w:color="auto" w:fill="FBE4D5" w:themeFill="accent2" w:themeFillTint="33"/>
+        <w:rPr>
+          <w:i/>
+        </w:rPr>
+      </w:pPr>
+      <w:r>
+        <w:rPr>
+          <w:i/>
+        </w:rPr>
+        <w:t>Laboratoire d’Œnologie</w:t>
+      </w:r>
+    </w:p>
+    <w:p>
+      <w:r>
+        <w:t xml:space="preserve">Quel est le rôle du laboratoire ? </w:t>
+      </w:r>
+    </w:p>
+    <w:p>
+      <w:r>
+        <w:t>Quel contrat/lien/directive interactions ?</w:t>
+      </w:r>
+    </w:p>
+    <w:p>
+      <w:r>
+        <w:t>Qui sont leurs principaux interlocuteurs (mairie/</w:t>
+      </w:r>
+      <w:proofErr w:type="spellStart"/>
+      <w:r>
+        <w:t>assoc</w:t>
+      </w:r>
+      <w:proofErr w:type="spellEnd"/>
+      <w:r>
+        <w:t>/vigneron) ?</w:t>
+      </w:r>
+    </w:p>
+    <w:p>
+      <w:pPr>
+        <w:shd w:val="clear" w:color="auto" w:fill="FBE4D5" w:themeFill="accent2" w:themeFillTint="33"/>
+      </w:pPr>
+      <w:r>
+        <w:rPr>
+          <w:i/>
+        </w:rPr>
+        <w:t>Le tourisme</w:t>
+      </w:r>
+      <w:r>
+        <w:t xml:space="preserve"> </w:t>
+      </w:r>
+    </w:p>
+    <w:p>
+      <w:r>
+        <w:t>Quelles actions touristiques </w:t>
+      </w:r>
+      <w:r>
+        <w:t xml:space="preserve">en lien avec le vignoble </w:t>
+      </w:r>
+      <w:r>
+        <w:t>?</w:t>
+      </w:r>
+    </w:p>
+    <w:p>
+      <w:r>
+        <w:t>Les visites : nombre max, date &amp; horaires ?</w:t>
+      </w:r>
+    </w:p>
+    <w:p>
+      <w:r>
+        <w:t>Le vignoble appartient-il à des « parcours » ou programmes touristiques ?</w:t>
+      </w:r>
+    </w:p>
+    <w:p>
+      <w:r>
+        <w:t xml:space="preserve">Publicité, </w:t>
+      </w:r>
+      <w:r>
+        <w:t>« </w:t>
+      </w:r>
+      <w:r>
+        <w:t>service</w:t>
+      </w:r>
+      <w:r>
+        <w:t> »</w:t>
+      </w:r>
+      <w:r>
+        <w:t xml:space="preserve"> communication</w:t>
+      </w:r>
+      <w:r>
+        <w:t>, marketing</w:t>
+      </w:r>
+      <w:r>
+        <w:t xml:space="preserve"> existe-il ?</w:t>
+      </w:r>
+    </w:p>
+    <w:p>
+      <w:pPr>
+        <w:pStyle w:val="Standard"/>
+      </w:pPr>
+      <w:r>
+        <w:t>Site protégé veut dire quoi exactement ?</w:t>
+      </w:r>
+    </w:p>
     <w:p/>
     <w:p>
-      <w:r>
-        <w:t>Quel</w:t>
-      </w:r>
-      <w:r>
-        <w:t>(s)</w:t>
-      </w:r>
-      <w:r>
-        <w:t xml:space="preserve"> but</w:t>
-      </w:r>
-      <w:r>
-        <w:t>(s)</w:t>
-      </w:r>
-      <w:r>
-        <w:t xml:space="preserve"> concernant ce vignoble ?</w:t>
-      </w:r>
-    </w:p>
-    <w:p>
-      <w:r>
-        <w:t>Autre but non-lucratif ?</w:t>
-      </w:r>
-    </w:p>
-    <w:p>
-      <w:pPr>
+      <w:pPr>
+        <w:shd w:val="clear" w:color="auto" w:fill="FBE4D5" w:themeFill="accent2" w:themeFillTint="33"/>
         <w:rPr>
           <w:i/>
         </w:rPr>
       </w:pPr>
-    </w:p>
+      <w:r>
+        <w:rPr>
+          <w:i/>
+        </w:rPr>
+        <w:t>La vente du vin</w:t>
+      </w:r>
+    </w:p>
+    <w:p>
+      <w:r>
+        <w:t xml:space="preserve">Quand ont lieux les ventes (nb*/an, nombre de membre de </w:t>
+      </w:r>
+      <w:proofErr w:type="spellStart"/>
+      <w:r>
+        <w:t>l’assoc</w:t>
+      </w:r>
+      <w:proofErr w:type="spellEnd"/>
+      <w:r>
+        <w:t xml:space="preserve"> mobilisé, lieux)</w:t>
+      </w:r>
+    </w:p>
+    <w:p>
+      <w:r>
+        <w:t>Quels sont les lieux de vente du vin ?</w:t>
+      </w:r>
+    </w:p>
+    <w:p>
+      <w:r>
+        <w:t xml:space="preserve">Il y </w:t>
+      </w:r>
+      <w:proofErr w:type="gramStart"/>
+      <w:r>
+        <w:t>a t il</w:t>
+      </w:r>
+      <w:proofErr w:type="gramEnd"/>
+      <w:r>
+        <w:t xml:space="preserve"> des personnes responsables de la vente en particulier ?</w:t>
+      </w:r>
+    </w:p>
+    <w:p>
+      <w:r>
+        <w:t>A qui vont les bénéfices ?</w:t>
+      </w:r>
+    </w:p>
+    <w:p>
+      <w:r>
+        <w:t>La vente se fait-elle bien ? Statistiques.</w:t>
+      </w:r>
+    </w:p>
+    <w:p>
+      <w:r>
+        <w:t>Sur quel marché vous-situez vous ? Qui sont vos clients ?</w:t>
+      </w:r>
+    </w:p>
+    <w:p>
+      <w:r>
+        <w:t>Quels sont vos concurrents ?</w:t>
+      </w:r>
+    </w:p>
+    <w:p>
+      <w:r>
+        <w:t xml:space="preserve">Quels sont les autres moyens pour vendre votre produit ? </w:t>
+      </w:r>
+    </w:p>
+    <w:p>
+      <w:r>
+        <w:t>Ou/Comment se fait la mise en bouteille/étiquette ?</w:t>
+      </w:r>
+    </w:p>
+    <w:p/>
     <w:p>
       <w:pPr>
         <w:shd w:val="clear" w:color="auto" w:fill="FBE4D5" w:themeFill="accent2" w:themeFillTint="33"/>
-      </w:pPr>
-      <w:r>
         <w:rPr>
           <w:i/>
         </w:rPr>
-        <w:t>Le tourisme</w:t>
-      </w:r>
-      <w:r>
-        <w:t xml:space="preserve"> </w:t>
-      </w:r>
-    </w:p>
-    <w:p>
-      <w:r>
-        <w:t>Quelles actions touristiques </w:t>
-      </w:r>
-      <w:r>
-        <w:t xml:space="preserve">en lien avec le vignoble </w:t>
-      </w:r>
-      <w:r>
-        <w:t>?</w:t>
-      </w:r>
-    </w:p>
-    <w:p>
-      <w:r>
-        <w:t>Les visites : nombre max, date &amp; horaires ?</w:t>
-      </w:r>
-    </w:p>
-    <w:p>
-      <w:r>
-        <w:t>Le vignoble appartient-il à des « parcours » ou programmes touristiques ?</w:t>
-      </w:r>
-    </w:p>
-    <w:p>
-      <w:r>
-        <w:t>Publicité, service communication existe-il ?</w:t>
-      </w:r>
-    </w:p>
-    <w:p/>
-    <w:p>
-      <w:pPr>
-        <w:shd w:val="clear" w:color="auto" w:fill="FBE4D5" w:themeFill="accent2" w:themeFillTint="33"/>
+      </w:pPr>
+      <w:r>
         <w:rPr>
           <w:i/>
         </w:rPr>
-      </w:pPr>
-      <w:r>
-        <w:rPr>
-          <w:i/>
-        </w:rPr>
-        <w:t>La vente du vin</w:t>
-      </w:r>
-    </w:p>
-    <w:p>
-      <w:r>
-        <w:t xml:space="preserve">Quand ont lieux les ventes (nb*/an, nombre de membre de </w:t>
-      </w:r>
-      <w:proofErr w:type="spellStart"/>
-      <w:r>
-        <w:t>l’assoc</w:t>
-      </w:r>
-      <w:proofErr w:type="spellEnd"/>
-      <w:r>
-        <w:t xml:space="preserve"> mobilisé, lieux)</w:t>
-      </w:r>
-    </w:p>
-    <w:p>
-      <w:r>
-        <w:t>Quels sont les lieux de vente du vin ?</w:t>
-      </w:r>
-    </w:p>
-    <w:p>
-      <w:r>
-        <w:t xml:space="preserve">Il y </w:t>
-      </w:r>
-      <w:proofErr w:type="gramStart"/>
-      <w:r>
-        <w:t>a t il</w:t>
-      </w:r>
-      <w:proofErr w:type="gramEnd"/>
-      <w:r>
-        <w:t xml:space="preserve"> des personnes responsables de la vente en particulier ?</w:t>
-      </w:r>
-    </w:p>
-    <w:p>
-      <w:r>
-        <w:t>A qui vont les bénéfices ?</w:t>
-      </w:r>
-    </w:p>
-    <w:p/>
-    <w:p>
-      <w:pPr>
-        <w:shd w:val="clear" w:color="auto" w:fill="FBE4D5" w:themeFill="accent2" w:themeFillTint="33"/>
-        <w:rPr>
-          <w:i/>
-        </w:rPr>
-      </w:pPr>
-      <w:r>
-        <w:rPr>
-          <w:i/>
-        </w:rPr>
         <w:t>Autres</w:t>
       </w:r>
+    </w:p>
+    <w:p>
+      <w:pPr>
+        <w:pStyle w:val="Standard"/>
+        <w:rPr>
+          <w:rFonts w:asciiTheme="minorHAnsi" w:hAnsiTheme="minorHAnsi"/>
+        </w:rPr>
+      </w:pPr>
+      <w:r>
+        <w:rPr>
+          <w:rFonts w:asciiTheme="minorHAnsi" w:hAnsiTheme="minorHAnsi"/>
+        </w:rPr>
+        <w:t>Autres partenaires ?</w:t>
+      </w:r>
+    </w:p>
+    <w:p>
+      <w:pPr>
+        <w:pStyle w:val="Standard"/>
+        <w:rPr>
+          <w:rFonts w:asciiTheme="minorHAnsi" w:hAnsiTheme="minorHAnsi"/>
+        </w:rPr>
+      </w:pPr>
+      <w:bookmarkStart w:id="0" w:name="_GoBack"/>
+      <w:bookmarkEnd w:id="0"/>
     </w:p>
     <w:sectPr>
       <w:pgSz w:w="11900" w:h="16840"/>
@@ -1401,6 +2168,22 @@
       <w:contextualSpacing/>
     </w:pPr>
   </w:style>
+  <w:style w:type="paragraph" w:customStyle="1" w:styleId="Standard">
+    <w:name w:val="Standard"/>
+    <w:rsid w:val="00E9131F"/>
+    <w:pPr>
+      <w:widowControl w:val="0"/>
+      <w:tabs>
+        <w:tab w:val="left" w:pos="709"/>
+      </w:tabs>
+      <w:suppressAutoHyphens/>
+    </w:pPr>
+    <w:rPr>
+      <w:rFonts w:ascii="Liberation Serif" w:eastAsia="Droid Sans" w:hAnsi="Liberation Serif" w:cs="DejaVu Sans"/>
+      <w:color w:val="00000A"/>
+      <w:lang w:eastAsia="zh-CN" w:bidi="hi-IN"/>
+    </w:rPr>
+  </w:style>
 </w:styles>
 </file>
 

</xml_diff>